<commit_message>
update in the report
</commit_message>
<xml_diff>
--- a/Assignment 1/Report.docx
+++ b/Assignment 1/Report.docx
@@ -200,16 +200,8 @@
                               <w:rPr>
                                 <w:rFonts w:asciiTheme="majorBidi" w:hAnsiTheme="majorBidi" w:cstheme="majorBidi"/>
                               </w:rPr>
-                              <w:t xml:space="preserve"> El-</w:t>
+                              <w:t>elrahman</w:t>
                             </w:r>
-                            <w:proofErr w:type="spellStart"/>
-                            <w:r>
-                              <w:rPr>
-                                <w:rFonts w:asciiTheme="majorBidi" w:hAnsiTheme="majorBidi" w:cstheme="majorBidi"/>
-                              </w:rPr>
-                              <w:t>rahman</w:t>
-                            </w:r>
-                            <w:proofErr w:type="spellEnd"/>
                             <w:r>
                               <w:rPr>
                                 <w:rFonts w:asciiTheme="majorBidi" w:hAnsiTheme="majorBidi" w:cstheme="majorBidi"/>
@@ -238,7 +230,25 @@
                               <w:rPr>
                                 <w:rFonts w:asciiTheme="majorBidi" w:hAnsiTheme="majorBidi" w:cstheme="majorBidi"/>
                               </w:rPr>
-                              <w:t xml:space="preserve">                       43-16084                          </w:t>
+                              <w:t xml:space="preserve">                     </w:t>
+                            </w:r>
+                            <w:r>
+                              <w:rPr>
+                                <w:rFonts w:asciiTheme="majorBidi" w:hAnsiTheme="majorBidi" w:cstheme="majorBidi"/>
+                              </w:rPr>
+                              <w:t xml:space="preserve">   </w:t>
+                            </w:r>
+                            <w:r>
+                              <w:rPr>
+                                <w:rFonts w:asciiTheme="majorBidi" w:hAnsiTheme="majorBidi" w:cstheme="majorBidi"/>
+                              </w:rPr>
+                              <w:t xml:space="preserve">  43-16084                         </w:t>
+                            </w:r>
+                            <w:r>
+                              <w:rPr>
+                                <w:rFonts w:asciiTheme="majorBidi" w:hAnsiTheme="majorBidi" w:cstheme="majorBidi"/>
+                              </w:rPr>
+                              <w:t xml:space="preserve"> </w:t>
                             </w:r>
                             <w:r>
                               <w:rPr>
@@ -498,16 +508,8 @@
                         <w:rPr>
                           <w:rFonts w:asciiTheme="majorBidi" w:hAnsiTheme="majorBidi" w:cstheme="majorBidi"/>
                         </w:rPr>
-                        <w:t xml:space="preserve"> El-</w:t>
+                        <w:t>elrahman</w:t>
                       </w:r>
-                      <w:proofErr w:type="spellStart"/>
-                      <w:r>
-                        <w:rPr>
-                          <w:rFonts w:asciiTheme="majorBidi" w:hAnsiTheme="majorBidi" w:cstheme="majorBidi"/>
-                        </w:rPr>
-                        <w:t>rahman</w:t>
-                      </w:r>
-                      <w:proofErr w:type="spellEnd"/>
                       <w:r>
                         <w:rPr>
                           <w:rFonts w:asciiTheme="majorBidi" w:hAnsiTheme="majorBidi" w:cstheme="majorBidi"/>
@@ -536,7 +538,25 @@
                         <w:rPr>
                           <w:rFonts w:asciiTheme="majorBidi" w:hAnsiTheme="majorBidi" w:cstheme="majorBidi"/>
                         </w:rPr>
-                        <w:t xml:space="preserve">                       43-16084                          </w:t>
+                        <w:t xml:space="preserve">                     </w:t>
+                      </w:r>
+                      <w:r>
+                        <w:rPr>
+                          <w:rFonts w:asciiTheme="majorBidi" w:hAnsiTheme="majorBidi" w:cstheme="majorBidi"/>
+                        </w:rPr>
+                        <w:t xml:space="preserve">   </w:t>
+                      </w:r>
+                      <w:r>
+                        <w:rPr>
+                          <w:rFonts w:asciiTheme="majorBidi" w:hAnsiTheme="majorBidi" w:cstheme="majorBidi"/>
+                        </w:rPr>
+                        <w:t xml:space="preserve">  43-16084                         </w:t>
+                      </w:r>
+                      <w:r>
+                        <w:rPr>
+                          <w:rFonts w:asciiTheme="majorBidi" w:hAnsiTheme="majorBidi" w:cstheme="majorBidi"/>
+                        </w:rPr>
+                        <w:t xml:space="preserve"> </w:t>
                       </w:r>
                       <w:r>
                         <w:rPr>
@@ -31282,7 +31302,7 @@
           <v:shape id="_x0000_i1026" type="#_x0000_t75" style="width:430.9pt;height:594pt" o:ole="">
             <v:imagedata r:id="rId8" o:title=""/>
           </v:shape>
-          <o:OLEObject Type="Embed" ProgID="Word.OpenDocumentText.12" ShapeID="_x0000_i1026" DrawAspect="Content" ObjectID="_1696346630" r:id="rId9"/>
+          <o:OLEObject Type="Embed" ProgID="Word.OpenDocumentText.12" ShapeID="_x0000_i1026" DrawAspect="Content" ObjectID="_1696346889" r:id="rId9"/>
         </w:object>
       </w:r>
     </w:p>
@@ -31356,7 +31376,7 @@
           <v:shape id="_x0000_i1027" type="#_x0000_t75" style="width:449.45pt;height:614.2pt" o:ole="">
             <v:imagedata r:id="rId10" o:title=""/>
           </v:shape>
-          <o:OLEObject Type="Embed" ProgID="Word.OpenDocumentText.12" ShapeID="_x0000_i1027" DrawAspect="Content" ObjectID="_1696346631" r:id="rId11"/>
+          <o:OLEObject Type="Embed" ProgID="Word.OpenDocumentText.12" ShapeID="_x0000_i1027" DrawAspect="Content" ObjectID="_1696346890" r:id="rId11"/>
         </w:object>
       </w:r>
     </w:p>
@@ -31380,7 +31400,7 @@
           <v:shape id="_x0000_i1028" type="#_x0000_t75" style="width:468pt;height:588.55pt" o:ole="">
             <v:imagedata r:id="rId12" o:title=""/>
           </v:shape>
-          <o:OLEObject Type="Embed" ProgID="Word.OpenDocumentText.12" ShapeID="_x0000_i1028" DrawAspect="Content" ObjectID="_1696346632" r:id="rId13"/>
+          <o:OLEObject Type="Embed" ProgID="Word.OpenDocumentText.12" ShapeID="_x0000_i1028" DrawAspect="Content" ObjectID="_1696346891" r:id="rId13"/>
         </w:object>
       </w:r>
     </w:p>
@@ -31450,7 +31470,7 @@
           <v:shape id="_x0000_i1029" type="#_x0000_t75" style="width:438.55pt;height:598.9pt" o:ole="">
             <v:imagedata r:id="rId14" o:title=""/>
           </v:shape>
-          <o:OLEObject Type="Embed" ProgID="Word.OpenDocumentText.12" ShapeID="_x0000_i1029" DrawAspect="Content" ObjectID="_1696346633" r:id="rId15"/>
+          <o:OLEObject Type="Embed" ProgID="Word.OpenDocumentText.12" ShapeID="_x0000_i1029" DrawAspect="Content" ObjectID="_1696346892" r:id="rId15"/>
         </w:object>
       </w:r>
     </w:p>
@@ -31474,7 +31494,7 @@
           <v:shape id="_x0000_i1030" type="#_x0000_t75" style="width:468pt;height:593.45pt" o:ole="">
             <v:imagedata r:id="rId16" o:title=""/>
           </v:shape>
-          <o:OLEObject Type="Embed" ProgID="Word.OpenDocumentText.12" ShapeID="_x0000_i1030" DrawAspect="Content" ObjectID="_1696346634" r:id="rId17"/>
+          <o:OLEObject Type="Embed" ProgID="Word.OpenDocumentText.12" ShapeID="_x0000_i1030" DrawAspect="Content" ObjectID="_1696346893" r:id="rId17"/>
         </w:object>
       </w:r>
     </w:p>
@@ -31498,6 +31518,7 @@
     </w:p>
     <w:p>
       <w:pPr>
+        <w:ind w:firstLine="720"/>
         <w:rPr>
           <w:rFonts w:asciiTheme="majorBidi" w:hAnsiTheme="majorBidi" w:cstheme="majorBidi"/>
           <w:sz w:val="24"/>
@@ -31516,6 +31537,7 @@
     </w:p>
     <w:p>
       <w:pPr>
+        <w:ind w:firstLine="720"/>
         <w:rPr>
           <w:rFonts w:asciiTheme="majorBidi" w:hAnsiTheme="majorBidi" w:cstheme="majorBidi"/>
           <w:sz w:val="24"/>
@@ -31585,6 +31607,7 @@
     </w:p>
     <w:p>
       <w:pPr>
+        <w:ind w:firstLine="720"/>
         <w:rPr>
           <w:rFonts w:asciiTheme="majorBidi" w:hAnsiTheme="majorBidi" w:cstheme="majorBidi"/>
           <w:sz w:val="24"/>
@@ -32205,6 +32228,14 @@
           <w:szCs w:val="24"/>
         </w:rPr>
         <w:lastRenderedPageBreak/>
+        <w:tab/>
+      </w:r>
+      <w:r>
+        <w:rPr>
+          <w:rFonts w:asciiTheme="majorBidi" w:hAnsiTheme="majorBidi" w:cstheme="majorBidi"/>
+          <w:sz w:val="24"/>
+          <w:szCs w:val="24"/>
+        </w:rPr>
         <w:t>As can be seen in the previous graph the Mealy machine reaches the required floor state as soon as it gets an input while the Moore machine goes through a transient state and if the input to the machine is still the same it moves from this transient state to the required state.</w:t>
       </w:r>
       <w:r>
@@ -32284,6 +32315,7 @@
     </w:p>
     <w:p>
       <w:pPr>
+        <w:ind w:firstLine="720"/>
         <w:rPr>
           <w:rFonts w:asciiTheme="majorBidi" w:hAnsiTheme="majorBidi" w:cstheme="majorBidi"/>
           <w:sz w:val="24"/>
@@ -32392,6 +32424,7 @@
     </w:p>
     <w:p>
       <w:pPr>
+        <w:ind w:firstLine="720"/>
         <w:rPr>
           <w:rFonts w:asciiTheme="majorBidi" w:hAnsiTheme="majorBidi" w:cstheme="majorBidi"/>
           <w:sz w:val="24"/>
@@ -32479,6 +32512,7 @@
     </w:p>
     <w:p>
       <w:pPr>
+        <w:ind w:firstLine="720"/>
         <w:rPr>
           <w:rFonts w:asciiTheme="majorBidi" w:hAnsiTheme="majorBidi" w:cstheme="majorBidi"/>
           <w:sz w:val="24"/>
@@ -32564,6 +32598,7 @@
         <w:autoSpaceDN w:val="0"/>
         <w:adjustRightInd w:val="0"/>
         <w:spacing w:after="0" w:line="240" w:lineRule="auto"/>
+        <w:ind w:firstLine="720"/>
         <w:rPr>
           <w:rFonts w:asciiTheme="majorBidi" w:hAnsiTheme="majorBidi" w:cstheme="majorBidi"/>
           <w:sz w:val="24"/>
@@ -32578,16 +32613,14 @@
         </w:rPr>
         <w:t xml:space="preserve">The Mealy machine has less states which requires less coding and </w:t>
       </w:r>
-      <w:proofErr w:type="gramStart"/>
-      <w:r>
-        <w:rPr>
-          <w:rFonts w:asciiTheme="majorBidi" w:hAnsiTheme="majorBidi" w:cstheme="majorBidi"/>
-          <w:sz w:val="24"/>
-          <w:szCs w:val="24"/>
-        </w:rPr>
-        <w:t>overall</w:t>
-      </w:r>
-      <w:proofErr w:type="gramEnd"/>
+      <w:r>
+        <w:rPr>
+          <w:rFonts w:asciiTheme="majorBidi" w:hAnsiTheme="majorBidi" w:cstheme="majorBidi"/>
+          <w:sz w:val="24"/>
+          <w:szCs w:val="24"/>
+        </w:rPr>
+        <w:t>overall,</w:t>
+      </w:r>
       <w:r>
         <w:rPr>
           <w:rFonts w:asciiTheme="majorBidi" w:hAnsiTheme="majorBidi" w:cstheme="majorBidi"/>
@@ -32918,7 +32951,7 @@
         <v:path o:extrusionok="f" gradientshapeok="t" o:connecttype="rect"/>
         <o:lock v:ext="edit" aspectratio="t"/>
       </v:shapetype>
-      <v:shape id="_x0000_i1037" type="#_x0000_t75" style="width:61.65pt;height:18pt;visibility:visible;mso-wrap-style:square" o:bullet="t">
+      <v:shape id="_x0000_i1040" type="#_x0000_t75" style="width:61.65pt;height:18pt;visibility:visible;mso-wrap-style:square" o:bullet="t">
         <v:imagedata r:id="rId1" o:title=""/>
       </v:shape>
     </w:pict>

</xml_diff>